<commit_message>
Week 6 half complete
</commit_message>
<xml_diff>
--- a/Assignments/Choudhury_metcs682_TermProjectPart4.docx
+++ b/Assignments/Choudhury_metcs682_TermProjectPart4.docx
@@ -5,7 +5,9 @@
     <w:sdt>
       <w:sdtPr>
         <w:rPr>
+          <w:rFonts w:ascii="Times New Roman" w:eastAsiaTheme="minorHAnsi" w:hAnsi="Times New Roman"/>
           <w:color w:val="5B9BD5" w:themeColor="accent1"/>
+          <w:sz w:val="24"/>
         </w:rPr>
         <w:id w:val="-384646683"/>
         <w:docPartObj>
@@ -15,7 +17,7 @@
       </w:sdtPr>
       <w:sdtEndPr>
         <w:rPr>
-          <w:rFonts w:ascii="Times New Roman" w:eastAsiaTheme="majorEastAsia" w:hAnsi="Times New Roman" w:cs="Times New Roman"/>
+          <w:rFonts w:eastAsiaTheme="majorEastAsia" w:cs="Times New Roman"/>
           <w:color w:val="auto"/>
           <w:spacing w:val="-10"/>
           <w:kern w:val="28"/>
@@ -647,10 +649,16 @@
         <w:t>4</w:t>
       </w:r>
     </w:p>
-    <w:bookmarkStart w:id="0" w:name="_Hlk136198985" w:displacedByCustomXml="next"/>
-    <w:bookmarkStart w:id="1" w:name="_Hlk54727767" w:displacedByCustomXml="next"/>
+    <w:bookmarkStart w:id="0" w:name="_Hlk54727767" w:displacedByCustomXml="next"/>
+    <w:bookmarkStart w:id="1" w:name="_Hlk136198985" w:displacedByCustomXml="next"/>
     <w:sdt>
       <w:sdtPr>
+        <w:rPr>
+          <w:rFonts w:ascii="Times New Roman" w:eastAsiaTheme="minorHAnsi" w:hAnsi="Times New Roman" w:cstheme="minorBidi"/>
+          <w:color w:val="auto"/>
+          <w:sz w:val="24"/>
+          <w:szCs w:val="22"/>
+        </w:rPr>
         <w:id w:val="-1381248904"/>
         <w:docPartObj>
           <w:docPartGallery w:val="Table of Contents"/>
@@ -659,13 +667,9 @@
       </w:sdtPr>
       <w:sdtEndPr>
         <w:rPr>
-          <w:rFonts w:ascii="Times New Roman" w:eastAsiaTheme="minorHAnsi" w:hAnsi="Times New Roman" w:cstheme="minorBidi"/>
           <w:b/>
           <w:bCs/>
           <w:noProof/>
-          <w:color w:val="auto"/>
-          <w:sz w:val="24"/>
-          <w:szCs w:val="22"/>
         </w:rPr>
       </w:sdtEndPr>
       <w:sdtContent>
@@ -1820,7 +1824,7 @@
         <w:lastRenderedPageBreak/>
         <w:t>MET CS682</w:t>
       </w:r>
-      <w:bookmarkEnd w:id="1"/>
+      <w:bookmarkEnd w:id="0"/>
       <w:r>
         <w:rPr>
           <w:rFonts w:ascii="Times New Roman" w:hAnsi="Times New Roman" w:cs="Times New Roman"/>
@@ -1923,7 +1927,7 @@
         <w:t>Mahim Choudhury</w:t>
       </w:r>
     </w:p>
-    <w:bookmarkEnd w:id="0"/>
+    <w:bookmarkEnd w:id="1"/>
     <w:p>
       <w:pPr>
         <w:rPr>
@@ -2615,60 +2619,304 @@
     </w:p>
     <w:p>
       <w:pPr>
-        <w:ind w:firstLine="720"/>
+        <w:jc w:val="center"/>
+        <w:rPr>
+          <w:rStyle w:val="Heading3Char"/>
+        </w:rPr>
+      </w:pPr>
+      <w:r>
+        <w:rPr>
+          <w:rStyle w:val="Heading3Char"/>
+        </w:rPr>
+        <w:lastRenderedPageBreak/>
+        <w:drawing>
+          <wp:inline distT="0" distB="0" distL="0" distR="0" wp14:anchorId="7A6163BF" wp14:editId="7D8E6425">
+            <wp:extent cx="5943600" cy="5697220"/>
+            <wp:effectExtent l="0" t="0" r="0" b="0"/>
+            <wp:docPr id="571927427" name="Picture 1" descr="A screenshot of a computer&#10;&#10;Description automatically generated"/>
+            <wp:cNvGraphicFramePr>
+              <a:graphicFrameLocks xmlns:a="http://schemas.openxmlformats.org/drawingml/2006/main" noChangeAspect="1"/>
+            </wp:cNvGraphicFramePr>
+            <a:graphic xmlns:a="http://schemas.openxmlformats.org/drawingml/2006/main">
+              <a:graphicData uri="http://schemas.openxmlformats.org/drawingml/2006/picture">
+                <pic:pic xmlns:pic="http://schemas.openxmlformats.org/drawingml/2006/picture">
+                  <pic:nvPicPr>
+                    <pic:cNvPr id="571927427" name="Picture 1" descr="A screenshot of a computer&#10;&#10;Description automatically generated"/>
+                    <pic:cNvPicPr/>
+                  </pic:nvPicPr>
+                  <pic:blipFill>
+                    <a:blip r:embed="rId14"/>
+                    <a:stretch>
+                      <a:fillRect/>
+                    </a:stretch>
+                  </pic:blipFill>
+                  <pic:spPr>
+                    <a:xfrm>
+                      <a:off x="0" y="0"/>
+                      <a:ext cx="5943600" cy="5697220"/>
+                    </a:xfrm>
+                    <a:prstGeom prst="rect">
+                      <a:avLst/>
+                    </a:prstGeom>
+                  </pic:spPr>
+                </pic:pic>
+              </a:graphicData>
+            </a:graphic>
+          </wp:inline>
+        </w:drawing>
+      </w:r>
+    </w:p>
+    <w:p>
+      <w:pPr>
+        <w:jc w:val="center"/>
+        <w:rPr>
+          <w:rStyle w:val="Heading3Char"/>
+        </w:rPr>
+      </w:pPr>
+      <w:r>
+        <w:rPr>
+          <w:rStyle w:val="Heading3Char"/>
+        </w:rPr>
+        <w:t>Figure 1: Updated class model</w:t>
+      </w:r>
+    </w:p>
+    <w:p>
+      <w:pPr>
         <w:rPr>
           <w:rFonts w:cs="Times New Roman"/>
-          <w:szCs w:val="20"/>
-        </w:rPr>
-      </w:pPr>
-      <w:r>
-        <w:rPr>
-          <w:rFonts w:cs="Times New Roman"/>
-          <w:szCs w:val="20"/>
-        </w:rPr>
-        <w:t xml:space="preserve">Your </w:t>
-      </w:r>
-      <w:r>
-        <w:rPr>
-          <w:rFonts w:cs="Times New Roman"/>
-          <w:szCs w:val="20"/>
-        </w:rPr>
-        <w:t>updated class model</w:t>
-      </w:r>
-      <w:r>
-        <w:rPr>
-          <w:rFonts w:cs="Times New Roman"/>
-          <w:szCs w:val="20"/>
-        </w:rPr>
-        <w:t xml:space="preserve"> and </w:t>
-      </w:r>
-      <w:r>
-        <w:rPr>
-          <w:rFonts w:cs="Times New Roman"/>
-          <w:szCs w:val="20"/>
-        </w:rPr>
-        <w:t xml:space="preserve">design goal </w:t>
-      </w:r>
-      <w:r>
-        <w:rPr>
-          <w:rFonts w:cs="Times New Roman"/>
-          <w:szCs w:val="20"/>
-        </w:rPr>
-        <w:t>notes</w:t>
-      </w:r>
-      <w:r>
-        <w:rPr>
-          <w:rFonts w:cs="Times New Roman"/>
-          <w:szCs w:val="20"/>
-        </w:rPr>
-        <w:t xml:space="preserve"> replaces this.</w:t>
-      </w:r>
-      <w:r>
-        <w:rPr>
-          <w:rFonts w:cs="Times New Roman"/>
-          <w:szCs w:val="20"/>
+          <w:color w:val="000000" w:themeColor="text1"/>
+          <w:szCs w:val="20"/>
+        </w:rPr>
+      </w:pPr>
+      <w:r>
+        <w:rPr>
+          <w:rStyle w:val="Heading3Char"/>
+          <w:rFonts w:ascii="Times New Roman" w:hAnsi="Times New Roman" w:cs="Times New Roman"/>
+          <w:color w:val="000000" w:themeColor="text1"/>
+        </w:rPr>
+        <w:t xml:space="preserve">As noted above by </w:t>
+      </w:r>
+      <w:r>
+        <w:rPr>
+          <w:rStyle w:val="Heading3Char"/>
+          <w:rFonts w:ascii="Times New Roman" w:hAnsi="Times New Roman" w:cs="Times New Roman"/>
+          <w:color w:val="000000" w:themeColor="text1"/>
+        </w:rPr>
+        <w:t xml:space="preserve">orange </w:t>
+      </w:r>
+      <w:r>
+        <w:rPr>
+          <w:rStyle w:val="Heading3Char"/>
+          <w:rFonts w:ascii="Times New Roman" w:hAnsi="Times New Roman" w:cs="Times New Roman"/>
+          <w:color w:val="000000" w:themeColor="text1"/>
+        </w:rPr>
+        <w:t xml:space="preserve">color code, only </w:t>
+      </w:r>
+      <w:r>
+        <w:rPr>
+          <w:rStyle w:val="Heading3Char"/>
+          <w:rFonts w:ascii="Times New Roman" w:hAnsi="Times New Roman" w:cs="Times New Roman"/>
+          <w:color w:val="000000" w:themeColor="text1"/>
+        </w:rPr>
+        <w:t xml:space="preserve">few </w:t>
+      </w:r>
+      <w:r>
+        <w:rPr>
+          <w:rStyle w:val="Heading3Char"/>
+          <w:rFonts w:ascii="Times New Roman" w:hAnsi="Times New Roman" w:cs="Times New Roman"/>
+          <w:color w:val="000000" w:themeColor="text1"/>
+        </w:rPr>
+        <w:t xml:space="preserve">methods were added </w:t>
+      </w:r>
+      <w:r>
+        <w:rPr>
+          <w:rStyle w:val="Heading3Char"/>
+          <w:rFonts w:ascii="Times New Roman" w:hAnsi="Times New Roman" w:cs="Times New Roman"/>
+          <w:color w:val="000000" w:themeColor="text1"/>
+        </w:rPr>
+        <w:t>with a new class named Motion</w:t>
+      </w:r>
+      <w:r>
+        <w:rPr>
+          <w:rStyle w:val="Heading3Char"/>
+          <w:rFonts w:ascii="Times New Roman" w:hAnsi="Times New Roman" w:cs="Times New Roman"/>
+          <w:color w:val="000000" w:themeColor="text1"/>
+        </w:rPr>
+        <w:t>.</w:t>
+      </w:r>
+      <w:r>
+        <w:rPr>
+          <w:rStyle w:val="Heading3Char"/>
+          <w:rFonts w:ascii="Times New Roman" w:hAnsi="Times New Roman" w:cs="Times New Roman"/>
+          <w:color w:val="000000" w:themeColor="text1"/>
+        </w:rPr>
+        <w:t xml:space="preserve"> It inherits the Sensors class and works as class for </w:t>
+      </w:r>
+      <w:proofErr w:type="spellStart"/>
+      <w:r>
+        <w:rPr>
+          <w:rStyle w:val="Heading3Char"/>
+          <w:rFonts w:ascii="Times New Roman" w:hAnsi="Times New Roman" w:cs="Times New Roman"/>
+          <w:color w:val="000000" w:themeColor="text1"/>
+        </w:rPr>
+        <w:t>Iot</w:t>
+      </w:r>
+      <w:proofErr w:type="spellEnd"/>
+      <w:r>
+        <w:rPr>
+          <w:rStyle w:val="Heading3Char"/>
+          <w:rFonts w:ascii="Times New Roman" w:hAnsi="Times New Roman" w:cs="Times New Roman"/>
+          <w:color w:val="000000" w:themeColor="text1"/>
+        </w:rPr>
+        <w:t xml:space="preserve"> device.</w:t>
+      </w:r>
+      <w:r>
+        <w:rPr>
+          <w:rStyle w:val="Heading3Char"/>
+          <w:rFonts w:ascii="Times New Roman" w:hAnsi="Times New Roman" w:cs="Times New Roman"/>
+          <w:color w:val="000000" w:themeColor="text1"/>
         </w:rPr>
         <w:t xml:space="preserve"> </w:t>
+      </w:r>
+      <w:r>
+        <w:rPr>
+          <w:rStyle w:val="Heading3Char"/>
+          <w:rFonts w:ascii="Times New Roman" w:hAnsi="Times New Roman" w:cs="Times New Roman"/>
+          <w:color w:val="000000" w:themeColor="text1"/>
+        </w:rPr>
+        <w:t xml:space="preserve">These methods </w:t>
+      </w:r>
+      <w:r>
+        <w:rPr>
+          <w:rStyle w:val="Heading3Char"/>
+          <w:rFonts w:ascii="Times New Roman" w:hAnsi="Times New Roman" w:cs="Times New Roman"/>
+          <w:color w:val="000000" w:themeColor="text1"/>
+        </w:rPr>
+        <w:t>don’t</w:t>
+      </w:r>
+      <w:r>
+        <w:rPr>
+          <w:rStyle w:val="Heading3Char"/>
+          <w:rFonts w:ascii="Times New Roman" w:hAnsi="Times New Roman" w:cs="Times New Roman"/>
+          <w:color w:val="000000" w:themeColor="text1"/>
+        </w:rPr>
+        <w:t xml:space="preserve"> deviate my original design goal rather enhances some features.</w:t>
+      </w:r>
+      <w:r>
+        <w:rPr>
+          <w:rStyle w:val="Heading3Char"/>
+          <w:rFonts w:ascii="Times New Roman" w:hAnsi="Times New Roman" w:cs="Times New Roman"/>
+          <w:color w:val="000000" w:themeColor="text1"/>
+        </w:rPr>
+        <w:t xml:space="preserve"> The </w:t>
+      </w:r>
+      <w:proofErr w:type="spellStart"/>
+      <w:proofErr w:type="gramStart"/>
+      <w:r>
+        <w:rPr>
+          <w:rStyle w:val="Heading3Char"/>
+          <w:rFonts w:ascii="Times New Roman" w:hAnsi="Times New Roman" w:cs="Times New Roman"/>
+          <w:color w:val="000000" w:themeColor="text1"/>
+        </w:rPr>
+        <w:t>d</w:t>
+      </w:r>
+      <w:r>
+        <w:rPr>
+          <w:rStyle w:val="Heading3Char"/>
+          <w:rFonts w:ascii="Times New Roman" w:hAnsi="Times New Roman" w:cs="Times New Roman"/>
+          <w:color w:val="000000" w:themeColor="text1"/>
+        </w:rPr>
+        <w:t>etect</w:t>
+      </w:r>
+      <w:r>
+        <w:rPr>
+          <w:rStyle w:val="Heading3Char"/>
+          <w:rFonts w:ascii="Times New Roman" w:hAnsi="Times New Roman" w:cs="Times New Roman"/>
+          <w:color w:val="000000" w:themeColor="text1"/>
+        </w:rPr>
+        <w:t>Motion</w:t>
+      </w:r>
+      <w:proofErr w:type="spellEnd"/>
+      <w:r>
+        <w:rPr>
+          <w:rStyle w:val="Heading3Char"/>
+          <w:rFonts w:ascii="Times New Roman" w:hAnsi="Times New Roman" w:cs="Times New Roman"/>
+          <w:color w:val="000000" w:themeColor="text1"/>
+        </w:rPr>
+        <w:t>(</w:t>
+      </w:r>
+      <w:proofErr w:type="gramEnd"/>
+      <w:r>
+        <w:rPr>
+          <w:rStyle w:val="Heading3Char"/>
+          <w:rFonts w:ascii="Times New Roman" w:hAnsi="Times New Roman" w:cs="Times New Roman"/>
+          <w:color w:val="000000" w:themeColor="text1"/>
+        </w:rPr>
+        <w:t xml:space="preserve">) </w:t>
+      </w:r>
+      <w:r>
+        <w:rPr>
+          <w:rStyle w:val="Heading3Char"/>
+          <w:rFonts w:ascii="Times New Roman" w:hAnsi="Times New Roman" w:cs="Times New Roman"/>
+          <w:color w:val="000000" w:themeColor="text1"/>
+        </w:rPr>
+        <w:t xml:space="preserve">denoted in purple in the Detection class will be used later for activity diagram and pseudocode. The </w:t>
+      </w:r>
+      <w:r>
+        <w:rPr>
+          <w:rStyle w:val="Heading3Char"/>
+          <w:rFonts w:ascii="Times New Roman" w:hAnsi="Times New Roman" w:cs="Times New Roman"/>
+          <w:color w:val="000000" w:themeColor="text1"/>
+        </w:rPr>
+        <w:t xml:space="preserve">method from detection class analyses the </w:t>
+      </w:r>
+      <w:r>
+        <w:rPr>
+          <w:rStyle w:val="Heading3Char"/>
+          <w:rFonts w:ascii="Times New Roman" w:hAnsi="Times New Roman" w:cs="Times New Roman"/>
+          <w:color w:val="000000" w:themeColor="text1"/>
+        </w:rPr>
+        <w:t xml:space="preserve">motion </w:t>
+      </w:r>
+      <w:r>
+        <w:rPr>
+          <w:rStyle w:val="Heading3Char"/>
+          <w:rFonts w:ascii="Times New Roman" w:hAnsi="Times New Roman" w:cs="Times New Roman"/>
+          <w:color w:val="000000" w:themeColor="text1"/>
+        </w:rPr>
+        <w:t>detection and saves it.</w:t>
+      </w:r>
+      <w:r>
+        <w:rPr>
+          <w:rStyle w:val="Heading3Char"/>
+          <w:rFonts w:ascii="Times New Roman" w:hAnsi="Times New Roman" w:cs="Times New Roman"/>
+          <w:color w:val="000000" w:themeColor="text1"/>
+        </w:rPr>
+        <w:t xml:space="preserve"> I believe the labels and verbs used in the class diagram are clear and understandable. Also, the methods and attributes are sufficient to carry out my original goal. </w:t>
+      </w:r>
+      <w:r>
+        <w:rPr>
+          <w:rStyle w:val="Heading3Char"/>
+          <w:rFonts w:ascii="Times New Roman" w:hAnsi="Times New Roman" w:cs="Times New Roman"/>
+          <w:color w:val="000000" w:themeColor="text1"/>
+        </w:rPr>
+        <w:t xml:space="preserve">The method does communicate with </w:t>
+      </w:r>
+      <w:r>
+        <w:rPr>
+          <w:rStyle w:val="Heading3Char"/>
+          <w:rFonts w:ascii="Times New Roman" w:hAnsi="Times New Roman" w:cs="Times New Roman"/>
+          <w:color w:val="000000" w:themeColor="text1"/>
+        </w:rPr>
+        <w:t>Sensor class and Safety class</w:t>
+      </w:r>
+      <w:r>
+        <w:rPr>
+          <w:rStyle w:val="Heading3Char"/>
+          <w:rFonts w:ascii="Times New Roman" w:hAnsi="Times New Roman" w:cs="Times New Roman"/>
+          <w:color w:val="000000" w:themeColor="text1"/>
+        </w:rPr>
+        <w:t xml:space="preserve"> as mentioned in the class model.</w:t>
       </w:r>
     </w:p>
     <w:p>
@@ -2728,6 +2976,14 @@
           <w:szCs w:val="20"/>
         </w:rPr>
       </w:pPr>
+      <w:r>
+        <w:rPr>
+          <w:rFonts w:cs="Times New Roman"/>
+          <w:szCs w:val="20"/>
+        </w:rPr>
+        <w:lastRenderedPageBreak/>
+        <w:t>ChatGPT didn’t recommend any changes.</w:t>
+      </w:r>
     </w:p>
     <w:p>
       <w:pPr>
@@ -2789,30 +3045,117 @@
     </w:p>
     <w:p>
       <w:pPr>
-        <w:pStyle w:val="ListParagraph"/>
-        <w:spacing w:after="0"/>
-        <w:ind w:left="420"/>
-        <w:rPr>
-          <w:rFonts w:ascii="Arial Narrow" w:hAnsi="Arial Narrow"/>
-          <w:color w:val="808080" w:themeColor="background1" w:themeShade="80"/>
-          <w:sz w:val="20"/>
-          <w:szCs w:val="20"/>
-        </w:rPr>
-      </w:pPr>
+        <w:rPr>
+          <w:rFonts w:cs="Times New Roman"/>
+          <w:szCs w:val="20"/>
+        </w:rPr>
+      </w:pPr>
+      <w:r>
+        <w:rPr>
+          <w:rFonts w:cs="Times New Roman"/>
+          <w:szCs w:val="20"/>
+        </w:rPr>
+        <w:lastRenderedPageBreak/>
+        <w:drawing>
+          <wp:inline distT="0" distB="0" distL="0" distR="0" wp14:anchorId="4C0C61E1" wp14:editId="1213CD75">
+            <wp:extent cx="5715798" cy="7411484"/>
+            <wp:effectExtent l="0" t="0" r="0" b="0"/>
+            <wp:docPr id="448727432" name="Picture 1" descr="A diagram of a flowchart&#10;&#10;Description automatically generated"/>
+            <wp:cNvGraphicFramePr>
+              <a:graphicFrameLocks xmlns:a="http://schemas.openxmlformats.org/drawingml/2006/main" noChangeAspect="1"/>
+            </wp:cNvGraphicFramePr>
+            <a:graphic xmlns:a="http://schemas.openxmlformats.org/drawingml/2006/main">
+              <a:graphicData uri="http://schemas.openxmlformats.org/drawingml/2006/picture">
+                <pic:pic xmlns:pic="http://schemas.openxmlformats.org/drawingml/2006/picture">
+                  <pic:nvPicPr>
+                    <pic:cNvPr id="448727432" name="Picture 1" descr="A diagram of a flowchart&#10;&#10;Description automatically generated"/>
+                    <pic:cNvPicPr/>
+                  </pic:nvPicPr>
+                  <pic:blipFill>
+                    <a:blip r:embed="rId15"/>
+                    <a:stretch>
+                      <a:fillRect/>
+                    </a:stretch>
+                  </pic:blipFill>
+                  <pic:spPr>
+                    <a:xfrm>
+                      <a:off x="0" y="0"/>
+                      <a:ext cx="5715798" cy="7411484"/>
+                    </a:xfrm>
+                    <a:prstGeom prst="rect">
+                      <a:avLst/>
+                    </a:prstGeom>
+                  </pic:spPr>
+                </pic:pic>
+              </a:graphicData>
+            </a:graphic>
+          </wp:inline>
+        </w:drawing>
+      </w:r>
     </w:p>
     <w:p>
       <w:pPr>
-        <w:rPr>
-          <w:rFonts w:cs="Times New Roman"/>
-          <w:szCs w:val="20"/>
-        </w:rPr>
-      </w:pPr>
-      <w:r>
-        <w:rPr>
-          <w:rFonts w:cs="Times New Roman"/>
-          <w:szCs w:val="20"/>
-        </w:rPr>
-        <w:t>Your activity diagram and notes replace this.</w:t>
+        <w:pStyle w:val="Heading3"/>
+        <w:jc w:val="center"/>
+      </w:pPr>
+      <w:r>
+        <w:t>Figure 2 Activity Diagram for monitoring safety</w:t>
+      </w:r>
+    </w:p>
+    <w:p/>
+    <w:p>
+      <w:r>
+        <w:lastRenderedPageBreak/>
+        <w:t xml:space="preserve">The diagram above only focuses on </w:t>
+      </w:r>
+      <w:proofErr w:type="spellStart"/>
+      <w:proofErr w:type="gramStart"/>
+      <w:r>
+        <w:t>detectMotion</w:t>
+      </w:r>
+      <w:proofErr w:type="spellEnd"/>
+      <w:r>
+        <w:t>(</w:t>
+      </w:r>
+      <w:proofErr w:type="gramEnd"/>
+      <w:r>
+        <w:t xml:space="preserve">) method from the Detection class. If it gets data from the motion sensor it proceeds to the next step, otherwise the method exits. It checks again if the data received is valid or not </w:t>
+      </w:r>
+      <w:r>
+        <w:t xml:space="preserve">by checking the camera </w:t>
+      </w:r>
+      <w:r>
+        <w:t xml:space="preserve">and then proceeds to the next step. If the data is invalid it exits the method. Next up is the Analyze data portion which is done through the help of the microservice </w:t>
+      </w:r>
+      <w:r>
+        <w:t>“</w:t>
+      </w:r>
+      <w:proofErr w:type="spellStart"/>
+      <w:r>
+        <w:t>EmbeddedAI</w:t>
+      </w:r>
+      <w:proofErr w:type="spellEnd"/>
+      <w:r>
+        <w:t>” server. After analyzing the data, if there is any real detection, it lists them by order of occurrence and then send them to the safety class to process them by severity, ultimately ending the method’s job. If it detects there is no motion, it then exits the method without notifying the safety system. Not</w:t>
+      </w:r>
+      <w:r>
+        <w:t>e</w:t>
+      </w:r>
+      <w:r>
+        <w:t xml:space="preserve"> that I could have mentioned the notification class here, however, I think the </w:t>
+      </w:r>
+      <w:proofErr w:type="spellStart"/>
+      <w:proofErr w:type="gramStart"/>
+      <w:r>
+        <w:t>detectMotion</w:t>
+      </w:r>
+      <w:proofErr w:type="spellEnd"/>
+      <w:r>
+        <w:t>(</w:t>
+      </w:r>
+      <w:proofErr w:type="gramEnd"/>
+      <w:r>
+        <w:t xml:space="preserve">) doesn’t directly interact with it and thus there was no need for it. </w:t>
       </w:r>
     </w:p>
     <w:p>
@@ -2881,7 +3224,6 @@
         <w:rPr>
           <w:u w:val="none"/>
         </w:rPr>
-        <w:lastRenderedPageBreak/>
         <w:t>Pseudocode</w:t>
       </w:r>
       <w:bookmarkEnd w:id="8"/>
@@ -3060,8 +3402,8 @@
           <w:shd w:val="clear" w:color="auto" w:fill="FFFFFF"/>
         </w:rPr>
       </w:pPr>
-      <w:bookmarkStart w:id="9" w:name="_Hlk55940519"/>
-      <w:bookmarkStart w:id="10" w:name="_Toc159321847"/>
+      <w:bookmarkStart w:id="9" w:name="_Toc159321847"/>
+      <w:bookmarkStart w:id="10" w:name="_Hlk55940519"/>
       <w:r>
         <w:rPr>
           <w:rFonts w:ascii="Times New Roman" w:hAnsi="Times New Roman" w:cs="Times New Roman"/>
@@ -3073,7 +3415,7 @@
         </w:rPr>
         <w:t>Appendix</w:t>
       </w:r>
-      <w:bookmarkEnd w:id="10"/>
+      <w:bookmarkEnd w:id="9"/>
     </w:p>
     <w:p>
       <w:pPr>
@@ -3266,7 +3608,7 @@
         </w:rPr>
       </w:pPr>
       <w:bookmarkStart w:id="11" w:name="_Toc159321848"/>
-      <w:bookmarkEnd w:id="9"/>
+      <w:bookmarkEnd w:id="10"/>
       <w:r>
         <w:rPr>
           <w:u w:val="none"/>
@@ -3288,8 +3630,13 @@
         <w:t>r</w:t>
       </w:r>
       <w:r>
-        <w:t xml:space="preserve"> first reference replaces this</w:t>
-      </w:r>
+        <w:t xml:space="preserve"> first reference replaces </w:t>
+      </w:r>
+      <w:proofErr w:type="gramStart"/>
+      <w:r>
+        <w:t>this</w:t>
+      </w:r>
+      <w:proofErr w:type="gramEnd"/>
     </w:p>
     <w:p>
       <w:pPr>
@@ -3319,6 +3666,7 @@
           <w:b w:val="0"/>
           <w:u w:val="none"/>
         </w:rPr>
+        <w:lastRenderedPageBreak/>
         <w:t>Evaluation</w:t>
       </w:r>
       <w:bookmarkEnd w:id="13"/>
@@ -3365,7 +3713,7 @@
                     <pic:cNvPicPr/>
                   </pic:nvPicPr>
                   <pic:blipFill>
-                    <a:blip r:embed="rId14"/>
+                    <a:blip r:embed="rId16"/>
                     <a:stretch>
                       <a:fillRect/>
                     </a:stretch>
@@ -4189,7 +4537,7 @@
       </w:r>
     </w:p>
     <w:sectPr>
-      <w:footerReference w:type="default" r:id="rId15"/>
+      <w:footerReference w:type="default" r:id="rId17"/>
       <w:pgSz w:w="12240" w:h="15840"/>
       <w:pgMar w:top="1440" w:right="1440" w:bottom="1440" w:left="1440" w:header="720" w:footer="720" w:gutter="0"/>
       <w:pgNumType w:start="0"/>
@@ -9416,7 +9764,7 @@
     <w:charset w:val="00"/>
     <w:family w:val="swiss"/>
     <w:pitch w:val="variable"/>
-    <w:sig w:usb0="E4002EFF" w:usb1="C000247B" w:usb2="00000009" w:usb3="00000000" w:csb0="000001FF" w:csb1="00000000"/>
+    <w:sig w:usb0="E4002EFF" w:usb1="C200247B" w:usb2="00000009" w:usb3="00000000" w:csb0="000001FF" w:csb1="00000000"/>
   </w:font>
   <w:font w:name="Arial Narrow">
     <w:panose1 w:val="020B0606020202030204"/>
@@ -9430,7 +9778,7 @@
     <w:charset w:val="00"/>
     <w:family w:val="swiss"/>
     <w:pitch w:val="variable"/>
-    <w:sig w:usb0="E4002EFF" w:usb1="C000247B" w:usb2="00000009" w:usb3="00000000" w:csb0="000001FF" w:csb1="00000000"/>
+    <w:sig w:usb0="E4002EFF" w:usb1="C200247B" w:usb2="00000009" w:usb3="00000000" w:csb0="000001FF" w:csb1="00000000"/>
   </w:font>
   <w:font w:name="Segoe UI">
     <w:panose1 w:val="020B0502040204020203"/>
@@ -9466,7 +9814,9 @@
   <w:rsids>
     <w:rsidRoot w:val="00865A2B"/>
     <w:rsid w:val="004E1F5C"/>
+    <w:rsid w:val="00573F32"/>
     <w:rsid w:val="00865A2B"/>
+    <w:rsid w:val="00932E41"/>
   </w:rsids>
   <m:mathPr>
     <m:mathFont m:val="Cambria Math"/>
@@ -10214,14 +10564,7 @@
 </file>
 
 <file path=customXml/item3.xml><?xml version="1.0" encoding="utf-8"?>
-<p:properties xmlns:p="http://schemas.microsoft.com/office/2006/metadata/properties" xmlns:xsi="http://www.w3.org/2001/XMLSchema-instance" xmlns:pc="http://schemas.microsoft.com/office/infopath/2007/PartnerControls">
-  <documentManagement>
-    <lcf76f155ced4ddcb4097134ff3c332f xmlns="836958e8-e4a1-4e8a-b060-9cf82d8c62c9">
-      <Terms xmlns="http://schemas.microsoft.com/office/infopath/2007/PartnerControls"/>
-    </lcf76f155ced4ddcb4097134ff3c332f>
-    <TaxCatchAll xmlns="9f954a46-ab4f-4ef1-b72b-8f7e89c4546f" xsi:nil="true"/>
-  </documentManagement>
-</p:properties>
+<b:Sources xmlns:b="http://schemas.openxmlformats.org/officeDocument/2006/bibliography" xmlns="http://schemas.openxmlformats.org/officeDocument/2006/bibliography" SelectedStyle="\APASixthEditionOfficeOnline.xsl" StyleName="APA" Version="6"/>
 </file>
 
 <file path=customXml/item4.xml><?xml version="1.0" encoding="utf-8"?>
@@ -10440,7 +10783,14 @@
 </file>
 
 <file path=customXml/item5.xml><?xml version="1.0" encoding="utf-8"?>
-<b:Sources xmlns:b="http://schemas.openxmlformats.org/officeDocument/2006/bibliography" xmlns="http://schemas.openxmlformats.org/officeDocument/2006/bibliography" SelectedStyle="\APASixthEditionOfficeOnline.xsl" StyleName="APA" Version="6"/>
+<p:properties xmlns:p="http://schemas.microsoft.com/office/2006/metadata/properties" xmlns:xsi="http://www.w3.org/2001/XMLSchema-instance" xmlns:pc="http://schemas.microsoft.com/office/infopath/2007/PartnerControls">
+  <documentManagement>
+    <lcf76f155ced4ddcb4097134ff3c332f xmlns="836958e8-e4a1-4e8a-b060-9cf82d8c62c9">
+      <Terms xmlns="http://schemas.microsoft.com/office/infopath/2007/PartnerControls"/>
+    </lcf76f155ced4ddcb4097134ff3c332f>
+    <TaxCatchAll xmlns="9f954a46-ab4f-4ef1-b72b-8f7e89c4546f" xsi:nil="true"/>
+  </documentManagement>
+</p:properties>
 </file>
 
 <file path=customXml/itemProps1.xml><?xml version="1.0" encoding="utf-8"?>
@@ -10460,12 +10810,9 @@
 </file>
 
 <file path=customXml/itemProps3.xml><?xml version="1.0" encoding="utf-8"?>
-<ds:datastoreItem xmlns:ds="http://schemas.openxmlformats.org/officeDocument/2006/customXml" ds:itemID="{A2CFEA08-DCA1-4E14-B4EE-98FC3B64049C}">
+<ds:datastoreItem xmlns:ds="http://schemas.openxmlformats.org/officeDocument/2006/customXml" ds:itemID="{36AFA91F-0CA9-411B-8F78-D757B1B99097}">
   <ds:schemaRefs>
-    <ds:schemaRef ds:uri="http://schemas.microsoft.com/office/2006/metadata/properties"/>
-    <ds:schemaRef ds:uri="http://schemas.microsoft.com/office/infopath/2007/PartnerControls"/>
-    <ds:schemaRef ds:uri="836958e8-e4a1-4e8a-b060-9cf82d8c62c9"/>
-    <ds:schemaRef ds:uri="9f954a46-ab4f-4ef1-b72b-8f7e89c4546f"/>
+    <ds:schemaRef ds:uri="http://schemas.openxmlformats.org/officeDocument/2006/bibliography"/>
   </ds:schemaRefs>
 </ds:datastoreItem>
 </file>
@@ -10490,9 +10837,12 @@
 </file>
 
 <file path=customXml/itemProps5.xml><?xml version="1.0" encoding="utf-8"?>
-<ds:datastoreItem xmlns:ds="http://schemas.openxmlformats.org/officeDocument/2006/customXml" ds:itemID="{36AFA91F-0CA9-411B-8F78-D757B1B99097}">
+<ds:datastoreItem xmlns:ds="http://schemas.openxmlformats.org/officeDocument/2006/customXml" ds:itemID="{A2CFEA08-DCA1-4E14-B4EE-98FC3B64049C}">
   <ds:schemaRefs>
-    <ds:schemaRef ds:uri="http://schemas.openxmlformats.org/officeDocument/2006/bibliography"/>
+    <ds:schemaRef ds:uri="http://schemas.microsoft.com/office/2006/metadata/properties"/>
+    <ds:schemaRef ds:uri="http://schemas.microsoft.com/office/infopath/2007/PartnerControls"/>
+    <ds:schemaRef ds:uri="836958e8-e4a1-4e8a-b060-9cf82d8c62c9"/>
+    <ds:schemaRef ds:uri="9f954a46-ab4f-4ef1-b72b-8f7e89c4546f"/>
   </ds:schemaRefs>
 </ds:datastoreItem>
 </file>
</xml_diff>

<commit_message>
week 6 almost done
</commit_message>
<xml_diff>
--- a/Assignments/Choudhury_metcs682_TermProjectPart4.docx
+++ b/Assignments/Choudhury_metcs682_TermProjectPart4.docx
@@ -689,7 +689,11 @@
               <w:tab w:val="right" w:leader="dot" w:pos="9350"/>
             </w:tabs>
             <w:rPr>
+              <w:rFonts w:asciiTheme="minorHAnsi" w:eastAsiaTheme="minorEastAsia" w:hAnsiTheme="minorHAnsi"/>
               <w:noProof/>
+              <w:kern w:val="2"/>
+              <w:sz w:val="22"/>
+              <w14:ligatures w14:val="standardContextual"/>
             </w:rPr>
           </w:pPr>
           <w:r>
@@ -701,7 +705,7 @@
           <w:r>
             <w:fldChar w:fldCharType="separate"/>
           </w:r>
-          <w:hyperlink w:anchor="_Toc159321842" w:history="1">
+          <w:hyperlink w:anchor="_Toc159510352" w:history="1">
             <w:r>
               <w:rPr>
                 <w:rStyle w:val="Hyperlink"/>
@@ -711,7 +715,11 @@
             </w:r>
             <w:r>
               <w:rPr>
-                <w:noProof/>
+                <w:rFonts w:asciiTheme="minorHAnsi" w:eastAsiaTheme="minorEastAsia" w:hAnsiTheme="minorHAnsi"/>
+                <w:noProof/>
+                <w:kern w:val="2"/>
+                <w:sz w:val="22"/>
+                <w14:ligatures w14:val="standardContextual"/>
               </w:rPr>
               <w:tab/>
             </w:r>
@@ -741,7 +749,7 @@
                 <w:noProof/>
                 <w:webHidden/>
               </w:rPr>
-              <w:instrText xml:space="preserve"> PAGEREF _Toc159321842 \h </w:instrText>
+              <w:instrText xml:space="preserve"> PAGEREF _Toc159510352 \h </w:instrText>
             </w:r>
             <w:r>
               <w:rPr>
@@ -761,7 +769,75 @@
                 <w:noProof/>
                 <w:webHidden/>
               </w:rPr>
-              <w:t>1</w:t>
+              <w:t>2</w:t>
+            </w:r>
+            <w:r>
+              <w:rPr>
+                <w:noProof/>
+                <w:webHidden/>
+              </w:rPr>
+              <w:fldChar w:fldCharType="end"/>
+            </w:r>
+          </w:hyperlink>
+        </w:p>
+        <w:p>
+          <w:pPr>
+            <w:pStyle w:val="TOC3"/>
+            <w:tabs>
+              <w:tab w:val="right" w:leader="dot" w:pos="9350"/>
+            </w:tabs>
+            <w:rPr>
+              <w:noProof/>
+            </w:rPr>
+          </w:pPr>
+          <w:hyperlink w:anchor="_Toc159510354" w:history="1">
+            <w:r>
+              <w:rPr>
+                <w:rStyle w:val="Hyperlink"/>
+                <w:noProof/>
+              </w:rPr>
+              <w:t>Figure 1: Updated class model</w:t>
+            </w:r>
+            <w:r>
+              <w:rPr>
+                <w:noProof/>
+                <w:webHidden/>
+              </w:rPr>
+              <w:tab/>
+            </w:r>
+            <w:r>
+              <w:rPr>
+                <w:noProof/>
+                <w:webHidden/>
+              </w:rPr>
+              <w:fldChar w:fldCharType="begin"/>
+            </w:r>
+            <w:r>
+              <w:rPr>
+                <w:noProof/>
+                <w:webHidden/>
+              </w:rPr>
+              <w:instrText xml:space="preserve"> PAGEREF _Toc159510354 \h </w:instrText>
+            </w:r>
+            <w:r>
+              <w:rPr>
+                <w:noProof/>
+                <w:webHidden/>
+              </w:rPr>
+            </w:r>
+            <w:r>
+              <w:rPr>
+                <w:noProof/>
+                <w:webHidden/>
+              </w:rPr>
+              <w:fldChar w:fldCharType="separate"/>
+            </w:r>
+            <w:r>
+              <w:rPr>
+                <w:noProof/>
+                <w:webHidden/>
+              </w:rPr>
+              <w:t>3</w:t>
             </w:r>
             <w:r>
               <w:rPr>
@@ -779,10 +855,14 @@
               <w:tab w:val="right" w:leader="dot" w:pos="9350"/>
             </w:tabs>
             <w:rPr>
+              <w:rFonts w:asciiTheme="minorHAnsi" w:eastAsiaTheme="minorEastAsia" w:hAnsiTheme="minorHAnsi"/>
               <w:noProof/>
+              <w:kern w:val="2"/>
+              <w:sz w:val="22"/>
+              <w14:ligatures w14:val="standardContextual"/>
             </w:rPr>
           </w:pPr>
-          <w:hyperlink w:anchor="_Toc159321843" w:history="1">
+          <w:hyperlink w:anchor="_Toc159510356" w:history="1">
             <w:r>
               <w:rPr>
                 <w:rStyle w:val="Hyperlink"/>
@@ -809,7 +889,7 @@
                 <w:noProof/>
                 <w:webHidden/>
               </w:rPr>
-              <w:instrText xml:space="preserve"> PAGEREF _Toc159321843 \h </w:instrText>
+              <w:instrText xml:space="preserve"> PAGEREF _Toc159510356 \h </w:instrText>
             </w:r>
             <w:r>
               <w:rPr>
@@ -829,7 +909,7 @@
                 <w:noProof/>
                 <w:webHidden/>
               </w:rPr>
-              <w:t>1</w:t>
+              <w:t>3</w:t>
             </w:r>
             <w:r>
               <w:rPr>
@@ -848,70 +928,146 @@
               <w:tab w:val="right" w:leader="dot" w:pos="9350"/>
             </w:tabs>
             <w:rPr>
+              <w:rFonts w:asciiTheme="minorHAnsi" w:eastAsiaTheme="minorEastAsia" w:hAnsiTheme="minorHAnsi"/>
+              <w:noProof/>
+              <w:kern w:val="2"/>
+              <w:sz w:val="22"/>
+              <w14:ligatures w14:val="standardContextual"/>
+            </w:rPr>
+          </w:pPr>
+          <w:hyperlink w:anchor="_Toc159510357" w:history="1">
+            <w:r>
+              <w:rPr>
+                <w:rStyle w:val="Hyperlink"/>
+                <w:noProof/>
+              </w:rPr>
+              <w:t>6.2</w:t>
+            </w:r>
+            <w:r>
+              <w:rPr>
+                <w:rFonts w:asciiTheme="minorHAnsi" w:eastAsiaTheme="minorEastAsia" w:hAnsiTheme="minorHAnsi"/>
+                <w:noProof/>
+                <w:kern w:val="2"/>
+                <w:sz w:val="22"/>
+                <w14:ligatures w14:val="standardContextual"/>
+              </w:rPr>
+              <w:tab/>
+            </w:r>
+            <w:r>
+              <w:rPr>
+                <w:rStyle w:val="Hyperlink"/>
+                <w:noProof/>
+              </w:rPr>
+              <w:t>Activity Diagram</w:t>
+            </w:r>
+            <w:r>
+              <w:rPr>
+                <w:noProof/>
+                <w:webHidden/>
+              </w:rPr>
+              <w:tab/>
+            </w:r>
+            <w:r>
+              <w:rPr>
+                <w:noProof/>
+                <w:webHidden/>
+              </w:rPr>
+              <w:fldChar w:fldCharType="begin"/>
+            </w:r>
+            <w:r>
+              <w:rPr>
+                <w:noProof/>
+                <w:webHidden/>
+              </w:rPr>
+              <w:instrText xml:space="preserve"> PAGEREF _Toc159510357 \h </w:instrText>
+            </w:r>
+            <w:r>
+              <w:rPr>
+                <w:noProof/>
+                <w:webHidden/>
+              </w:rPr>
+            </w:r>
+            <w:r>
+              <w:rPr>
+                <w:noProof/>
+                <w:webHidden/>
+              </w:rPr>
+              <w:fldChar w:fldCharType="separate"/>
+            </w:r>
+            <w:r>
+              <w:rPr>
+                <w:noProof/>
+                <w:webHidden/>
+              </w:rPr>
+              <w:t>4</w:t>
+            </w:r>
+            <w:r>
+              <w:rPr>
+                <w:noProof/>
+                <w:webHidden/>
+              </w:rPr>
+              <w:fldChar w:fldCharType="end"/>
+            </w:r>
+          </w:hyperlink>
+        </w:p>
+        <w:p>
+          <w:pPr>
+            <w:pStyle w:val="TOC3"/>
+            <w:tabs>
+              <w:tab w:val="right" w:leader="dot" w:pos="9350"/>
+            </w:tabs>
+            <w:rPr>
               <w:noProof/>
             </w:rPr>
           </w:pPr>
-          <w:hyperlink w:anchor="_Toc159321844" w:history="1">
+          <w:hyperlink w:anchor="_Toc159510358" w:history="1">
             <w:r>
               <w:rPr>
                 <w:rStyle w:val="Hyperlink"/>
                 <w:noProof/>
               </w:rPr>
-              <w:t>6.2</w:t>
-            </w:r>
-            <w:r>
-              <w:rPr>
-                <w:noProof/>
+              <w:t>Figure 2 Activity Diagram for monitoring safety</w:t>
+            </w:r>
+            <w:r>
+              <w:rPr>
+                <w:noProof/>
+                <w:webHidden/>
               </w:rPr>
               <w:tab/>
             </w:r>
             <w:r>
               <w:rPr>
-                <w:rStyle w:val="Hyperlink"/>
-                <w:noProof/>
-              </w:rPr>
-              <w:t>Activity Diagram</w:t>
-            </w:r>
-            <w:r>
-              <w:rPr>
                 <w:noProof/>
                 <w:webHidden/>
               </w:rPr>
-              <w:tab/>
+              <w:fldChar w:fldCharType="begin"/>
             </w:r>
             <w:r>
               <w:rPr>
                 <w:noProof/>
                 <w:webHidden/>
               </w:rPr>
-              <w:fldChar w:fldCharType="begin"/>
+              <w:instrText xml:space="preserve"> PAGEREF _Toc159510358 \h </w:instrText>
             </w:r>
             <w:r>
               <w:rPr>
                 <w:noProof/>
                 <w:webHidden/>
               </w:rPr>
-              <w:instrText xml:space="preserve"> PAGEREF _Toc159321844 \h </w:instrText>
             </w:r>
             <w:r>
               <w:rPr>
                 <w:noProof/>
                 <w:webHidden/>
               </w:rPr>
+              <w:fldChar w:fldCharType="separate"/>
             </w:r>
             <w:r>
               <w:rPr>
                 <w:noProof/>
                 <w:webHidden/>
               </w:rPr>
-              <w:fldChar w:fldCharType="separate"/>
-            </w:r>
-            <w:r>
-              <w:rPr>
-                <w:noProof/>
-                <w:webHidden/>
-              </w:rPr>
-              <w:t>1</w:t>
+              <w:t>5</w:t>
             </w:r>
             <w:r>
               <w:rPr>
@@ -930,10 +1086,14 @@
               <w:tab w:val="right" w:leader="dot" w:pos="9350"/>
             </w:tabs>
             <w:rPr>
+              <w:rFonts w:asciiTheme="minorHAnsi" w:eastAsiaTheme="minorEastAsia" w:hAnsiTheme="minorHAnsi"/>
               <w:noProof/>
+              <w:kern w:val="2"/>
+              <w:sz w:val="22"/>
+              <w14:ligatures w14:val="standardContextual"/>
             </w:rPr>
           </w:pPr>
-          <w:hyperlink w:anchor="_Toc159321845" w:history="1">
+          <w:hyperlink w:anchor="_Toc159510359" w:history="1">
             <w:r>
               <w:rPr>
                 <w:rStyle w:val="Hyperlink"/>
@@ -943,7 +1103,11 @@
             </w:r>
             <w:r>
               <w:rPr>
-                <w:noProof/>
+                <w:rFonts w:asciiTheme="minorHAnsi" w:eastAsiaTheme="minorEastAsia" w:hAnsiTheme="minorHAnsi"/>
+                <w:noProof/>
+                <w:kern w:val="2"/>
+                <w:sz w:val="22"/>
+                <w14:ligatures w14:val="standardContextual"/>
               </w:rPr>
               <w:tab/>
             </w:r>
@@ -973,7 +1137,7 @@
                 <w:noProof/>
                 <w:webHidden/>
               </w:rPr>
-              <w:instrText xml:space="preserve"> PAGEREF _Toc159321845 \h </w:instrText>
+              <w:instrText xml:space="preserve"> PAGEREF _Toc159510359 \h </w:instrText>
             </w:r>
             <w:r>
               <w:rPr>
@@ -993,7 +1157,7 @@
                 <w:noProof/>
                 <w:webHidden/>
               </w:rPr>
-              <w:t>1</w:t>
+              <w:t>6</w:t>
             </w:r>
             <w:r>
               <w:rPr>
@@ -1012,10 +1176,14 @@
               <w:tab w:val="right" w:leader="dot" w:pos="9350"/>
             </w:tabs>
             <w:rPr>
+              <w:rFonts w:asciiTheme="minorHAnsi" w:eastAsiaTheme="minorEastAsia" w:hAnsiTheme="minorHAnsi"/>
               <w:noProof/>
+              <w:kern w:val="2"/>
+              <w:sz w:val="22"/>
+              <w14:ligatures w14:val="standardContextual"/>
             </w:rPr>
           </w:pPr>
-          <w:hyperlink w:anchor="_Toc159321846" w:history="1">
+          <w:hyperlink w:anchor="_Toc159510360" w:history="1">
             <w:r>
               <w:rPr>
                 <w:rStyle w:val="Hyperlink"/>
@@ -1025,7 +1193,11 @@
             </w:r>
             <w:r>
               <w:rPr>
-                <w:noProof/>
+                <w:rFonts w:asciiTheme="minorHAnsi" w:eastAsiaTheme="minorEastAsia" w:hAnsiTheme="minorHAnsi"/>
+                <w:noProof/>
+                <w:kern w:val="2"/>
+                <w:sz w:val="22"/>
+                <w14:ligatures w14:val="standardContextual"/>
               </w:rPr>
               <w:tab/>
             </w:r>
@@ -1055,7 +1227,7 @@
                 <w:noProof/>
                 <w:webHidden/>
               </w:rPr>
-              <w:instrText xml:space="preserve"> PAGEREF _Toc159321846 \h </w:instrText>
+              <w:instrText xml:space="preserve"> PAGEREF _Toc159510360 \h </w:instrText>
             </w:r>
             <w:r>
               <w:rPr>
@@ -1075,7 +1247,7 @@
                 <w:noProof/>
                 <w:webHidden/>
               </w:rPr>
-              <w:t>2</w:t>
+              <w:t>6</w:t>
             </w:r>
             <w:r>
               <w:rPr>
@@ -1093,10 +1265,14 @@
               <w:tab w:val="right" w:leader="dot" w:pos="9350"/>
             </w:tabs>
             <w:rPr>
+              <w:rFonts w:asciiTheme="minorHAnsi" w:eastAsiaTheme="minorEastAsia" w:hAnsiTheme="minorHAnsi"/>
               <w:noProof/>
+              <w:kern w:val="2"/>
+              <w:sz w:val="22"/>
+              <w14:ligatures w14:val="standardContextual"/>
             </w:rPr>
           </w:pPr>
-          <w:hyperlink w:anchor="_Toc159321847" w:history="1">
+          <w:hyperlink w:anchor="_Toc159510361" w:history="1">
             <w:r>
               <w:rPr>
                 <w:rStyle w:val="Hyperlink"/>
@@ -1127,7 +1303,7 @@
                 <w:noProof/>
                 <w:webHidden/>
               </w:rPr>
-              <w:instrText xml:space="preserve"> PAGEREF _Toc159321847 \h </w:instrText>
+              <w:instrText xml:space="preserve"> PAGEREF _Toc159510361 \h </w:instrText>
             </w:r>
             <w:r>
               <w:rPr>
@@ -1147,7 +1323,7 @@
                 <w:noProof/>
                 <w:webHidden/>
               </w:rPr>
-              <w:t>2</w:t>
+              <w:t>6</w:t>
             </w:r>
             <w:r>
               <w:rPr>
@@ -1165,10 +1341,14 @@
               <w:tab w:val="right" w:leader="dot" w:pos="9350"/>
             </w:tabs>
             <w:rPr>
+              <w:rFonts w:asciiTheme="minorHAnsi" w:eastAsiaTheme="minorEastAsia" w:hAnsiTheme="minorHAnsi"/>
               <w:noProof/>
+              <w:kern w:val="2"/>
+              <w:sz w:val="22"/>
+              <w14:ligatures w14:val="standardContextual"/>
             </w:rPr>
           </w:pPr>
-          <w:hyperlink w:anchor="_Toc159321848" w:history="1">
+          <w:hyperlink w:anchor="_Toc159510362" w:history="1">
             <w:r>
               <w:rPr>
                 <w:rStyle w:val="Hyperlink"/>
@@ -1195,7 +1375,7 @@
                 <w:noProof/>
                 <w:webHidden/>
               </w:rPr>
-              <w:instrText xml:space="preserve"> PAGEREF _Toc159321848 \h </w:instrText>
+              <w:instrText xml:space="preserve"> PAGEREF _Toc159510362 \h </w:instrText>
             </w:r>
             <w:r>
               <w:rPr>
@@ -1215,7 +1395,7 @@
                 <w:noProof/>
                 <w:webHidden/>
               </w:rPr>
-              <w:t>2</w:t>
+              <w:t>6</w:t>
             </w:r>
             <w:r>
               <w:rPr>
@@ -1233,10 +1413,14 @@
               <w:tab w:val="right" w:leader="dot" w:pos="9350"/>
             </w:tabs>
             <w:rPr>
+              <w:rFonts w:asciiTheme="minorHAnsi" w:eastAsiaTheme="minorEastAsia" w:hAnsiTheme="minorHAnsi"/>
               <w:noProof/>
+              <w:kern w:val="2"/>
+              <w:sz w:val="22"/>
+              <w14:ligatures w14:val="standardContextual"/>
             </w:rPr>
           </w:pPr>
-          <w:hyperlink w:anchor="_Toc159321849" w:history="1">
+          <w:hyperlink w:anchor="_Toc159510363" w:history="1">
             <w:r>
               <w:rPr>
                 <w:rStyle w:val="Hyperlink"/>
@@ -1264,7 +1448,7 @@
                 <w:noProof/>
                 <w:webHidden/>
               </w:rPr>
-              <w:instrText xml:space="preserve"> PAGEREF _Toc159321849 \h </w:instrText>
+              <w:instrText xml:space="preserve"> PAGEREF _Toc159510363 \h </w:instrText>
             </w:r>
             <w:r>
               <w:rPr>
@@ -1284,7 +1468,7 @@
                 <w:noProof/>
                 <w:webHidden/>
               </w:rPr>
-              <w:t>2</w:t>
+              <w:t>7</w:t>
             </w:r>
             <w:r>
               <w:rPr>
@@ -1302,10 +1486,14 @@
               <w:tab w:val="right" w:leader="dot" w:pos="9350"/>
             </w:tabs>
             <w:rPr>
+              <w:rFonts w:asciiTheme="minorHAnsi" w:eastAsiaTheme="minorEastAsia" w:hAnsiTheme="minorHAnsi"/>
               <w:noProof/>
+              <w:kern w:val="2"/>
+              <w:sz w:val="22"/>
+              <w14:ligatures w14:val="standardContextual"/>
             </w:rPr>
           </w:pPr>
-          <w:hyperlink w:anchor="_Toc159321850" w:history="1">
+          <w:hyperlink w:anchor="_Toc159510364" w:history="1">
             <w:r>
               <w:rPr>
                 <w:rStyle w:val="Hyperlink"/>
@@ -1332,7 +1520,7 @@
                 <w:noProof/>
                 <w:webHidden/>
               </w:rPr>
-              <w:instrText xml:space="preserve"> PAGEREF _Toc159321850 \h </w:instrText>
+              <w:instrText xml:space="preserve"> PAGEREF _Toc159510364 \h </w:instrText>
             </w:r>
             <w:r>
               <w:rPr>
@@ -1352,7 +1540,7 @@
                 <w:noProof/>
                 <w:webHidden/>
               </w:rPr>
-              <w:t>3</w:t>
+              <w:t>8</w:t>
             </w:r>
             <w:r>
               <w:rPr>
@@ -1370,10 +1558,14 @@
               <w:tab w:val="right" w:leader="dot" w:pos="9350"/>
             </w:tabs>
             <w:rPr>
+              <w:rFonts w:asciiTheme="minorHAnsi" w:eastAsiaTheme="minorEastAsia" w:hAnsiTheme="minorHAnsi"/>
               <w:noProof/>
+              <w:kern w:val="2"/>
+              <w:sz w:val="22"/>
+              <w14:ligatures w14:val="standardContextual"/>
             </w:rPr>
           </w:pPr>
-          <w:hyperlink w:anchor="_Toc159321851" w:history="1">
+          <w:hyperlink w:anchor="_Toc159510365" w:history="1">
             <w:r>
               <w:rPr>
                 <w:rStyle w:val="Hyperlink"/>
@@ -1400,7 +1592,7 @@
                 <w:noProof/>
                 <w:webHidden/>
               </w:rPr>
-              <w:instrText xml:space="preserve"> PAGEREF _Toc159321851 \h </w:instrText>
+              <w:instrText xml:space="preserve"> PAGEREF _Toc159510365 \h </w:instrText>
             </w:r>
             <w:r>
               <w:rPr>
@@ -1420,7 +1612,7 @@
                 <w:noProof/>
                 <w:webHidden/>
               </w:rPr>
-              <w:t>3</w:t>
+              <w:t>8</w:t>
             </w:r>
             <w:r>
               <w:rPr>
@@ -1438,10 +1630,14 @@
               <w:tab w:val="right" w:leader="dot" w:pos="9350"/>
             </w:tabs>
             <w:rPr>
+              <w:rFonts w:asciiTheme="minorHAnsi" w:eastAsiaTheme="minorEastAsia" w:hAnsiTheme="minorHAnsi"/>
               <w:noProof/>
+              <w:kern w:val="2"/>
+              <w:sz w:val="22"/>
+              <w14:ligatures w14:val="standardContextual"/>
             </w:rPr>
           </w:pPr>
-          <w:hyperlink w:anchor="_Toc159321852" w:history="1">
+          <w:hyperlink w:anchor="_Toc159510366" w:history="1">
             <w:r>
               <w:rPr>
                 <w:rStyle w:val="Hyperlink"/>
@@ -1468,7 +1664,7 @@
                 <w:noProof/>
                 <w:webHidden/>
               </w:rPr>
-              <w:instrText xml:space="preserve"> PAGEREF _Toc159321852 \h </w:instrText>
+              <w:instrText xml:space="preserve"> PAGEREF _Toc159510366 \h </w:instrText>
             </w:r>
             <w:r>
               <w:rPr>
@@ -1488,7 +1684,7 @@
                 <w:noProof/>
                 <w:webHidden/>
               </w:rPr>
-              <w:t>3</w:t>
+              <w:t>8</w:t>
             </w:r>
             <w:r>
               <w:rPr>
@@ -1506,10 +1702,14 @@
               <w:tab w:val="right" w:leader="dot" w:pos="9350"/>
             </w:tabs>
             <w:rPr>
+              <w:rFonts w:asciiTheme="minorHAnsi" w:eastAsiaTheme="minorEastAsia" w:hAnsiTheme="minorHAnsi"/>
               <w:noProof/>
+              <w:kern w:val="2"/>
+              <w:sz w:val="22"/>
+              <w14:ligatures w14:val="standardContextual"/>
             </w:rPr>
           </w:pPr>
-          <w:hyperlink w:anchor="_Toc159321853" w:history="1">
+          <w:hyperlink w:anchor="_Toc159510367" w:history="1">
             <w:r>
               <w:rPr>
                 <w:rStyle w:val="Hyperlink"/>
@@ -1536,7 +1736,7 @@
                 <w:noProof/>
                 <w:webHidden/>
               </w:rPr>
-              <w:instrText xml:space="preserve"> PAGEREF _Toc159321853 \h </w:instrText>
+              <w:instrText xml:space="preserve"> PAGEREF _Toc159510367 \h </w:instrText>
             </w:r>
             <w:r>
               <w:rPr>
@@ -1556,7 +1756,7 @@
                 <w:noProof/>
                 <w:webHidden/>
               </w:rPr>
-              <w:t>3</w:t>
+              <w:t>8</w:t>
             </w:r>
             <w:r>
               <w:rPr>
@@ -1574,10 +1774,14 @@
               <w:tab w:val="right" w:leader="dot" w:pos="9350"/>
             </w:tabs>
             <w:rPr>
+              <w:rFonts w:asciiTheme="minorHAnsi" w:eastAsiaTheme="minorEastAsia" w:hAnsiTheme="minorHAnsi"/>
               <w:noProof/>
+              <w:kern w:val="2"/>
+              <w:sz w:val="22"/>
+              <w14:ligatures w14:val="standardContextual"/>
             </w:rPr>
           </w:pPr>
-          <w:hyperlink w:anchor="_Toc159321854" w:history="1">
+          <w:hyperlink w:anchor="_Toc159510368" w:history="1">
             <w:r>
               <w:rPr>
                 <w:rStyle w:val="Hyperlink"/>
@@ -1604,7 +1808,7 @@
                 <w:noProof/>
                 <w:webHidden/>
               </w:rPr>
-              <w:instrText xml:space="preserve"> PAGEREF _Toc159321854 \h </w:instrText>
+              <w:instrText xml:space="preserve"> PAGEREF _Toc159510368 \h </w:instrText>
             </w:r>
             <w:r>
               <w:rPr>
@@ -1624,7 +1828,7 @@
                 <w:noProof/>
                 <w:webHidden/>
               </w:rPr>
-              <w:t>4</w:t>
+              <w:t>9</w:t>
             </w:r>
             <w:r>
               <w:rPr>
@@ -1821,7 +2025,6 @@
           <w:szCs w:val="40"/>
           <w:u w:val="single"/>
         </w:rPr>
-        <w:lastRenderedPageBreak/>
         <w:t>MET CS682</w:t>
       </w:r>
       <w:bookmarkEnd w:id="0"/>
@@ -2345,7 +2548,7 @@
           <w:u w:val="none"/>
         </w:rPr>
       </w:pPr>
-      <w:bookmarkStart w:id="4" w:name="_Toc159321842"/>
+      <w:bookmarkStart w:id="4" w:name="_Toc159510352"/>
       <w:r>
         <w:rPr>
           <w:u w:val="none"/>
@@ -2630,10 +2833,10 @@
         </w:rPr>
         <w:lastRenderedPageBreak/>
         <w:drawing>
-          <wp:inline distT="0" distB="0" distL="0" distR="0" wp14:anchorId="7A6163BF" wp14:editId="7D8E6425">
-            <wp:extent cx="5943600" cy="5697220"/>
-            <wp:effectExtent l="0" t="0" r="0" b="0"/>
-            <wp:docPr id="571927427" name="Picture 1" descr="A screenshot of a computer&#10;&#10;Description automatically generated"/>
+          <wp:inline distT="0" distB="0" distL="0" distR="0" wp14:anchorId="1248A64F" wp14:editId="17BF2728">
+            <wp:extent cx="5943600" cy="5805170"/>
+            <wp:effectExtent l="0" t="0" r="0" b="5080"/>
+            <wp:docPr id="1277129498" name="Picture 1" descr="A screenshot of a computer&#10;&#10;Description automatically generated"/>
             <wp:cNvGraphicFramePr>
               <a:graphicFrameLocks xmlns:a="http://schemas.openxmlformats.org/drawingml/2006/main" noChangeAspect="1"/>
             </wp:cNvGraphicFramePr>
@@ -2641,7 +2844,7 @@
               <a:graphicData uri="http://schemas.openxmlformats.org/drawingml/2006/picture">
                 <pic:pic xmlns:pic="http://schemas.openxmlformats.org/drawingml/2006/picture">
                   <pic:nvPicPr>
-                    <pic:cNvPr id="571927427" name="Picture 1" descr="A screenshot of a computer&#10;&#10;Description automatically generated"/>
+                    <pic:cNvPr id="1277129498" name="Picture 1" descr="A screenshot of a computer&#10;&#10;Description automatically generated"/>
                     <pic:cNvPicPr/>
                   </pic:nvPicPr>
                   <pic:blipFill>
@@ -2653,7 +2856,7 @@
                   <pic:spPr>
                     <a:xfrm>
                       <a:off x="0" y="0"/>
-                      <a:ext cx="5943600" cy="5697220"/>
+                      <a:ext cx="5943600" cy="5805170"/>
                     </a:xfrm>
                     <a:prstGeom prst="rect">
                       <a:avLst/>
@@ -2673,12 +2876,14 @@
           <w:rStyle w:val="Heading3Char"/>
         </w:rPr>
       </w:pPr>
+      <w:bookmarkStart w:id="5" w:name="_Toc159510354"/>
       <w:r>
         <w:rPr>
           <w:rStyle w:val="Heading3Char"/>
         </w:rPr>
         <w:t>Figure 1: Updated class model</w:t>
       </w:r>
+      <w:bookmarkEnd w:id="5"/>
     </w:p>
     <w:p>
       <w:pPr>
@@ -2688,6 +2893,7 @@
           <w:szCs w:val="20"/>
         </w:rPr>
       </w:pPr>
+      <w:bookmarkStart w:id="6" w:name="_Toc159510355"/>
       <w:r>
         <w:rPr>
           <w:rStyle w:val="Heading3Char"/>
@@ -2784,75 +2990,77 @@
           <w:rFonts w:ascii="Times New Roman" w:hAnsi="Times New Roman" w:cs="Times New Roman"/>
           <w:color w:val="000000" w:themeColor="text1"/>
         </w:rPr>
-        <w:t xml:space="preserve">These methods </w:t>
-      </w:r>
+        <w:t xml:space="preserve">The addition of the </w:t>
+      </w:r>
+      <w:proofErr w:type="spellStart"/>
       <w:r>
         <w:rPr>
           <w:rStyle w:val="Heading3Char"/>
           <w:rFonts w:ascii="Times New Roman" w:hAnsi="Times New Roman" w:cs="Times New Roman"/>
           <w:color w:val="000000" w:themeColor="text1"/>
         </w:rPr>
-        <w:t>don’t</w:t>
-      </w:r>
+        <w:t>embeddedAI</w:t>
+      </w:r>
+      <w:proofErr w:type="spellEnd"/>
       <w:r>
         <w:rPr>
           <w:rStyle w:val="Heading3Char"/>
           <w:rFonts w:ascii="Times New Roman" w:hAnsi="Times New Roman" w:cs="Times New Roman"/>
           <w:color w:val="000000" w:themeColor="text1"/>
         </w:rPr>
-        <w:t xml:space="preserve"> deviate my original design goal rather enhances some features.</w:t>
-      </w:r>
+        <w:t xml:space="preserve"> is to clarify how some of the functions will be used in the activity and sequence diagram later. Notice I added new relationships between </w:t>
+      </w:r>
+      <w:proofErr w:type="spellStart"/>
       <w:r>
         <w:rPr>
           <w:rStyle w:val="Heading3Char"/>
           <w:rFonts w:ascii="Times New Roman" w:hAnsi="Times New Roman" w:cs="Times New Roman"/>
           <w:color w:val="000000" w:themeColor="text1"/>
         </w:rPr>
-        <w:t xml:space="preserve"> The </w:t>
-      </w:r>
-      <w:proofErr w:type="spellStart"/>
-      <w:proofErr w:type="gramStart"/>
+        <w:t>embddedAI</w:t>
+      </w:r>
+      <w:proofErr w:type="spellEnd"/>
       <w:r>
         <w:rPr>
           <w:rStyle w:val="Heading3Char"/>
           <w:rFonts w:ascii="Times New Roman" w:hAnsi="Times New Roman" w:cs="Times New Roman"/>
           <w:color w:val="000000" w:themeColor="text1"/>
         </w:rPr>
-        <w:t>d</w:t>
-      </w:r>
+        <w:t xml:space="preserve"> class and two other packages i.e. Interaction and Detection. It illustrates how and what methods will be used to analyze interaction and detection data by the </w:t>
+      </w:r>
+      <w:proofErr w:type="spellStart"/>
       <w:r>
         <w:rPr>
           <w:rStyle w:val="Heading3Char"/>
           <w:rFonts w:ascii="Times New Roman" w:hAnsi="Times New Roman" w:cs="Times New Roman"/>
           <w:color w:val="000000" w:themeColor="text1"/>
         </w:rPr>
-        <w:t>etect</w:t>
-      </w:r>
+        <w:t>embeddedAI</w:t>
+      </w:r>
+      <w:proofErr w:type="spellEnd"/>
       <w:r>
         <w:rPr>
           <w:rStyle w:val="Heading3Char"/>
           <w:rFonts w:ascii="Times New Roman" w:hAnsi="Times New Roman" w:cs="Times New Roman"/>
           <w:color w:val="000000" w:themeColor="text1"/>
         </w:rPr>
-        <w:t>Motion</w:t>
-      </w:r>
-      <w:proofErr w:type="spellEnd"/>
+        <w:t xml:space="preserve"> package within the system. </w:t>
+      </w:r>
       <w:r>
         <w:rPr>
           <w:rStyle w:val="Heading3Char"/>
           <w:rFonts w:ascii="Times New Roman" w:hAnsi="Times New Roman" w:cs="Times New Roman"/>
           <w:color w:val="000000" w:themeColor="text1"/>
         </w:rPr>
-        <w:t>(</w:t>
-      </w:r>
-      <w:proofErr w:type="gramEnd"/>
+        <w:t xml:space="preserve">These methods </w:t>
+      </w:r>
       <w:r>
         <w:rPr>
           <w:rStyle w:val="Heading3Char"/>
           <w:rFonts w:ascii="Times New Roman" w:hAnsi="Times New Roman" w:cs="Times New Roman"/>
           <w:color w:val="000000" w:themeColor="text1"/>
         </w:rPr>
-        <w:t xml:space="preserve">) </w:t>
+        <w:t>don’t</w:t>
       </w:r>
       <w:r>
         <w:rPr>
@@ -2860,7 +3068,7 @@
           <w:rFonts w:ascii="Times New Roman" w:hAnsi="Times New Roman" w:cs="Times New Roman"/>
           <w:color w:val="000000" w:themeColor="text1"/>
         </w:rPr>
-        <w:t xml:space="preserve">denoted in purple in the Detection class will be used later for activity diagram and pseudocode. The </w:t>
+        <w:t xml:space="preserve"> deviate my original design goal rather enhances some features.</w:t>
       </w:r>
       <w:r>
         <w:rPr>
@@ -2868,15 +3076,16 @@
           <w:rFonts w:ascii="Times New Roman" w:hAnsi="Times New Roman" w:cs="Times New Roman"/>
           <w:color w:val="000000" w:themeColor="text1"/>
         </w:rPr>
-        <w:t xml:space="preserve">method from detection class analyses the </w:t>
-      </w:r>
+        <w:t xml:space="preserve"> The </w:t>
+      </w:r>
+      <w:proofErr w:type="spellStart"/>
       <w:r>
         <w:rPr>
           <w:rStyle w:val="Heading3Char"/>
           <w:rFonts w:ascii="Times New Roman" w:hAnsi="Times New Roman" w:cs="Times New Roman"/>
           <w:color w:val="000000" w:themeColor="text1"/>
         </w:rPr>
-        <w:t xml:space="preserve">motion </w:t>
+        <w:t>d</w:t>
       </w:r>
       <w:r>
         <w:rPr>
@@ -2884,7 +3093,7 @@
           <w:rFonts w:ascii="Times New Roman" w:hAnsi="Times New Roman" w:cs="Times New Roman"/>
           <w:color w:val="000000" w:themeColor="text1"/>
         </w:rPr>
-        <w:t>detection and saves it.</w:t>
+        <w:t>etect</w:t>
       </w:r>
       <w:r>
         <w:rPr>
@@ -2892,15 +3101,16 @@
           <w:rFonts w:ascii="Times New Roman" w:hAnsi="Times New Roman" w:cs="Times New Roman"/>
           <w:color w:val="000000" w:themeColor="text1"/>
         </w:rPr>
-        <w:t xml:space="preserve"> I believe the labels and verbs used in the class diagram are clear and understandable. Also, the methods and attributes are sufficient to carry out my original goal. </w:t>
-      </w:r>
+        <w:t>Motion</w:t>
+      </w:r>
+      <w:proofErr w:type="spellEnd"/>
       <w:r>
         <w:rPr>
           <w:rStyle w:val="Heading3Char"/>
           <w:rFonts w:ascii="Times New Roman" w:hAnsi="Times New Roman" w:cs="Times New Roman"/>
           <w:color w:val="000000" w:themeColor="text1"/>
         </w:rPr>
-        <w:t xml:space="preserve">The method does communicate with </w:t>
+        <w:t xml:space="preserve">() </w:t>
       </w:r>
       <w:r>
         <w:rPr>
@@ -2908,7 +3118,7 @@
           <w:rFonts w:ascii="Times New Roman" w:hAnsi="Times New Roman" w:cs="Times New Roman"/>
           <w:color w:val="000000" w:themeColor="text1"/>
         </w:rPr>
-        <w:t>Sensor class and Safety class</w:t>
+        <w:t xml:space="preserve">denoted in purple in the Detection class will be used later for activity diagram and pseudocode. The </w:t>
       </w:r>
       <w:r>
         <w:rPr>
@@ -2916,8 +3126,66 @@
           <w:rFonts w:ascii="Times New Roman" w:hAnsi="Times New Roman" w:cs="Times New Roman"/>
           <w:color w:val="000000" w:themeColor="text1"/>
         </w:rPr>
+        <w:t xml:space="preserve">method from detection class analyses the </w:t>
+      </w:r>
+      <w:r>
+        <w:rPr>
+          <w:rStyle w:val="Heading3Char"/>
+          <w:rFonts w:ascii="Times New Roman" w:hAnsi="Times New Roman" w:cs="Times New Roman"/>
+          <w:color w:val="000000" w:themeColor="text1"/>
+        </w:rPr>
+        <w:t xml:space="preserve">motion </w:t>
+      </w:r>
+      <w:r>
+        <w:rPr>
+          <w:rStyle w:val="Heading3Char"/>
+          <w:rFonts w:ascii="Times New Roman" w:hAnsi="Times New Roman" w:cs="Times New Roman"/>
+          <w:color w:val="000000" w:themeColor="text1"/>
+        </w:rPr>
+        <w:t>detection and saves it.</w:t>
+      </w:r>
+      <w:r>
+        <w:rPr>
+          <w:rStyle w:val="Heading3Char"/>
+          <w:rFonts w:ascii="Times New Roman" w:hAnsi="Times New Roman" w:cs="Times New Roman"/>
+          <w:color w:val="000000" w:themeColor="text1"/>
+        </w:rPr>
+        <w:t xml:space="preserve"> I believe the labels and verbs used in the class diagram are clear and understandable. Also, the </w:t>
+      </w:r>
+      <w:r>
+        <w:rPr>
+          <w:rStyle w:val="Heading3Char"/>
+          <w:rFonts w:ascii="Times New Roman" w:hAnsi="Times New Roman" w:cs="Times New Roman"/>
+          <w:color w:val="000000" w:themeColor="text1"/>
+        </w:rPr>
+        <w:lastRenderedPageBreak/>
+        <w:t xml:space="preserve">methods and attributes are sufficient to carry out my original goal. </w:t>
+      </w:r>
+      <w:r>
+        <w:rPr>
+          <w:rStyle w:val="Heading3Char"/>
+          <w:rFonts w:ascii="Times New Roman" w:hAnsi="Times New Roman" w:cs="Times New Roman"/>
+          <w:color w:val="000000" w:themeColor="text1"/>
+        </w:rPr>
+        <w:t xml:space="preserve">The method does communicate with </w:t>
+      </w:r>
+      <w:r>
+        <w:rPr>
+          <w:rStyle w:val="Heading3Char"/>
+          <w:rFonts w:ascii="Times New Roman" w:hAnsi="Times New Roman" w:cs="Times New Roman"/>
+          <w:color w:val="000000" w:themeColor="text1"/>
+        </w:rPr>
+        <w:t>Sensor class and Safety class</w:t>
+      </w:r>
+      <w:r>
+        <w:rPr>
+          <w:rStyle w:val="Heading3Char"/>
+          <w:rFonts w:ascii="Times New Roman" w:hAnsi="Times New Roman" w:cs="Times New Roman"/>
+          <w:color w:val="000000" w:themeColor="text1"/>
+        </w:rPr>
         <w:t xml:space="preserve"> as mentioned in the class model.</w:t>
       </w:r>
+      <w:bookmarkEnd w:id="6"/>
     </w:p>
     <w:p>
       <w:pPr>
@@ -2927,7 +3195,7 @@
           <w:szCs w:val="20"/>
         </w:rPr>
       </w:pPr>
-      <w:bookmarkStart w:id="5" w:name="_Toc159321843"/>
+      <w:bookmarkStart w:id="7" w:name="_Toc159510356"/>
       <w:r>
         <w:rPr>
           <w:sz w:val="24"/>
@@ -2935,7 +3203,7 @@
         </w:rPr>
         <w:t>A6.1 (ChatGPT regarding Updated Class Model)</w:t>
       </w:r>
-      <w:bookmarkEnd w:id="5"/>
+      <w:bookmarkEnd w:id="7"/>
     </w:p>
     <w:p>
       <w:pPr>
@@ -2981,7 +3249,6 @@
           <w:rFonts w:cs="Times New Roman"/>
           <w:szCs w:val="20"/>
         </w:rPr>
-        <w:lastRenderedPageBreak/>
         <w:t>ChatGPT didn’t recommend any changes.</w:t>
       </w:r>
     </w:p>
@@ -2996,14 +3263,14 @@
           <w:u w:val="none"/>
         </w:rPr>
       </w:pPr>
-      <w:bookmarkStart w:id="6" w:name="_Toc159321844"/>
+      <w:bookmarkStart w:id="8" w:name="_Toc159510357"/>
       <w:r>
         <w:rPr>
           <w:u w:val="none"/>
         </w:rPr>
         <w:t>Activity Diagram</w:t>
       </w:r>
-      <w:bookmarkEnd w:id="6"/>
+      <w:bookmarkEnd w:id="8"/>
     </w:p>
     <w:p>
       <w:pPr>
@@ -3053,6 +3320,7 @@
       <w:r>
         <w:rPr>
           <w:rFonts w:cs="Times New Roman"/>
+          <w:noProof/>
           <w:szCs w:val="20"/>
         </w:rPr>
         <w:lastRenderedPageBreak/>
@@ -3098,9 +3366,11 @@
         <w:pStyle w:val="Heading3"/>
         <w:jc w:val="center"/>
       </w:pPr>
+      <w:bookmarkStart w:id="9" w:name="_Toc159510358"/>
       <w:r>
         <w:t>Figure 2 Activity Diagram for monitoring safety</w:t>
       </w:r>
+      <w:bookmarkEnd w:id="9"/>
     </w:p>
     <w:p/>
     <w:p>
@@ -3109,17 +3379,12 @@
         <w:t xml:space="preserve">The diagram above only focuses on </w:t>
       </w:r>
       <w:proofErr w:type="spellStart"/>
-      <w:proofErr w:type="gramStart"/>
       <w:r>
         <w:t>detectMotion</w:t>
       </w:r>
       <w:proofErr w:type="spellEnd"/>
       <w:r>
-        <w:t>(</w:t>
-      </w:r>
-      <w:proofErr w:type="gramEnd"/>
-      <w:r>
-        <w:t xml:space="preserve">) method from the Detection class. If it gets data from the motion sensor it proceeds to the next step, otherwise the method exits. It checks again if the data received is valid or not </w:t>
+        <w:t xml:space="preserve">() method from the Detection class. If it gets data from the motion sensor it proceeds to the next step, otherwise the method exits. It checks again if the data received is valid or not </w:t>
       </w:r>
       <w:r>
         <w:t xml:space="preserve">by checking the camera </w:t>
@@ -3145,17 +3410,12 @@
         <w:t xml:space="preserve"> that I could have mentioned the notification class here, however, I think the </w:t>
       </w:r>
       <w:proofErr w:type="spellStart"/>
-      <w:proofErr w:type="gramStart"/>
       <w:r>
         <w:t>detectMotion</w:t>
       </w:r>
       <w:proofErr w:type="spellEnd"/>
       <w:r>
-        <w:t>(</w:t>
-      </w:r>
-      <w:proofErr w:type="gramEnd"/>
-      <w:r>
-        <w:t xml:space="preserve">) doesn’t directly interact with it and thus there was no need for it. </w:t>
+        <w:t xml:space="preserve">() doesn’t directly interact with it and thus there was no need for it. </w:t>
       </w:r>
     </w:p>
     <w:p>
@@ -3166,11 +3426,11 @@
           <w:numId w:val="36"/>
         </w:numPr>
       </w:pPr>
-      <w:bookmarkStart w:id="7" w:name="_Toc159321845"/>
+      <w:bookmarkStart w:id="10" w:name="_Toc159510359"/>
       <w:r>
         <w:t>Focused Sequence Diagram</w:t>
       </w:r>
-      <w:bookmarkEnd w:id="7"/>
+      <w:bookmarkEnd w:id="10"/>
     </w:p>
     <w:p>
       <w:pPr>
@@ -3193,19 +3453,91 @@
     </w:p>
     <w:p>
       <w:pPr>
-        <w:pStyle w:val="ListParagraph"/>
-        <w:ind w:left="420"/>
+        <w:jc w:val="center"/>
+        <w:rPr>
+          <w:rStyle w:val="Heading3Char"/>
+        </w:rPr>
+      </w:pPr>
+      <w:r>
         <w:rPr>
           <w:rFonts w:cs="Times New Roman"/>
           <w:szCs w:val="20"/>
         </w:rPr>
-      </w:pPr>
-      <w:r>
-        <w:rPr>
-          <w:rFonts w:cs="Times New Roman"/>
-          <w:szCs w:val="20"/>
-        </w:rPr>
-        <w:t>Your focused sequence diagram and notes replace this.</w:t>
+        <w:lastRenderedPageBreak/>
+        <w:drawing>
+          <wp:inline distT="0" distB="0" distL="0" distR="0" wp14:anchorId="77BD8019" wp14:editId="18D0110B">
+            <wp:extent cx="5943600" cy="5613400"/>
+            <wp:effectExtent l="0" t="0" r="0" b="6350"/>
+            <wp:docPr id="1902143344" name="Picture 1" descr="A diagram of a diagram&#10;&#10;Description automatically generated with medium confidence"/>
+            <wp:cNvGraphicFramePr>
+              <a:graphicFrameLocks xmlns:a="http://schemas.openxmlformats.org/drawingml/2006/main" noChangeAspect="1"/>
+            </wp:cNvGraphicFramePr>
+            <a:graphic xmlns:a="http://schemas.openxmlformats.org/drawingml/2006/main">
+              <a:graphicData uri="http://schemas.openxmlformats.org/drawingml/2006/picture">
+                <pic:pic xmlns:pic="http://schemas.openxmlformats.org/drawingml/2006/picture">
+                  <pic:nvPicPr>
+                    <pic:cNvPr id="1902143344" name="Picture 1" descr="A diagram of a diagram&#10;&#10;Description automatically generated with medium confidence"/>
+                    <pic:cNvPicPr/>
+                  </pic:nvPicPr>
+                  <pic:blipFill>
+                    <a:blip r:embed="rId16"/>
+                    <a:stretch>
+                      <a:fillRect/>
+                    </a:stretch>
+                  </pic:blipFill>
+                  <pic:spPr>
+                    <a:xfrm>
+                      <a:off x="0" y="0"/>
+                      <a:ext cx="5943600" cy="5613400"/>
+                    </a:xfrm>
+                    <a:prstGeom prst="rect">
+                      <a:avLst/>
+                    </a:prstGeom>
+                  </pic:spPr>
+                </pic:pic>
+              </a:graphicData>
+            </a:graphic>
+          </wp:inline>
+        </w:drawing>
+      </w:r>
+      <w:r>
+        <w:rPr>
+          <w:rStyle w:val="Heading3Char"/>
+        </w:rPr>
+        <w:t>Figure 3: Focused Sequence Diagram</w:t>
+      </w:r>
+    </w:p>
+    <w:p>
+      <w:pPr>
+        <w:jc w:val="center"/>
+        <w:rPr>
+          <w:rStyle w:val="Heading3Char"/>
+        </w:rPr>
+      </w:pPr>
+    </w:p>
+    <w:p>
+      <w:pPr>
+        <w:jc w:val="both"/>
+      </w:pPr>
+      <w:r>
+        <w:t xml:space="preserve">The Diagram above breaks down the “Analyze data” activity from the activity diagram. The scope is very limited and based on the requirements given, I tried to keep it as minimal as possible. It starts with </w:t>
+      </w:r>
+      <w:proofErr w:type="spellStart"/>
+      <w:r>
+        <w:t>shopwing</w:t>
+      </w:r>
+      <w:proofErr w:type="spellEnd"/>
+      <w:r>
+        <w:t xml:space="preserve"> how the Analyze data activity is triggered. It is only </w:t>
+      </w:r>
+      <w:r>
+        <w:t>triggered</w:t>
+      </w:r>
+      <w:r>
+        <w:t xml:space="preserve"> when the camera sensor verifies the validity of the motion sensor data. Once verified, the </w:t>
+      </w:r>
+      <w:r>
+        <w:t xml:space="preserve">Detection class sends the motion data to the AI analysis class it analyzes the motion data and sends it back. The Detection class then sends the analyzed data to the safety class where it can order them by occurrence and severity. What it does after that is out of Analysis activity and thus not mentioned in the diagram. Safety class also send an acknowledgement message to the Detection class that confirms the last detection was taken care of. </w:t>
       </w:r>
     </w:p>
     <w:p>
@@ -3219,14 +3551,15 @@
           <w:u w:val="none"/>
         </w:rPr>
       </w:pPr>
-      <w:bookmarkStart w:id="8" w:name="_Toc159321846"/>
+      <w:bookmarkStart w:id="11" w:name="_Toc159510360"/>
       <w:r>
         <w:rPr>
           <w:u w:val="none"/>
         </w:rPr>
+        <w:lastRenderedPageBreak/>
         <w:t>Pseudocode</w:t>
       </w:r>
-      <w:bookmarkEnd w:id="8"/>
+      <w:bookmarkEnd w:id="11"/>
     </w:p>
     <w:p>
       <w:pPr>
@@ -3402,8 +3735,8 @@
           <w:shd w:val="clear" w:color="auto" w:fill="FFFFFF"/>
         </w:rPr>
       </w:pPr>
-      <w:bookmarkStart w:id="9" w:name="_Toc159321847"/>
-      <w:bookmarkStart w:id="10" w:name="_Hlk55940519"/>
+      <w:bookmarkStart w:id="12" w:name="_Hlk55940519"/>
+      <w:bookmarkStart w:id="13" w:name="_Toc159510361"/>
       <w:r>
         <w:rPr>
           <w:rFonts w:ascii="Times New Roman" w:hAnsi="Times New Roman" w:cs="Times New Roman"/>
@@ -3415,7 +3748,7 @@
         </w:rPr>
         <w:t>Appendix</w:t>
       </w:r>
-      <w:bookmarkEnd w:id="9"/>
+      <w:bookmarkEnd w:id="13"/>
     </w:p>
     <w:p>
       <w:pPr>
@@ -3607,15 +3940,15 @@
           <w:u w:val="none"/>
         </w:rPr>
       </w:pPr>
-      <w:bookmarkStart w:id="11" w:name="_Toc159321848"/>
-      <w:bookmarkEnd w:id="10"/>
+      <w:bookmarkStart w:id="14" w:name="_Toc159510362"/>
+      <w:bookmarkEnd w:id="12"/>
       <w:r>
         <w:rPr>
           <w:u w:val="none"/>
         </w:rPr>
         <w:t>References</w:t>
       </w:r>
-      <w:bookmarkEnd w:id="11"/>
+      <w:bookmarkEnd w:id="14"/>
     </w:p>
     <w:p>
       <w:pPr>
@@ -3630,13 +3963,8 @@
         <w:t>r</w:t>
       </w:r>
       <w:r>
-        <w:t xml:space="preserve"> first reference replaces </w:t>
-      </w:r>
-      <w:proofErr w:type="gramStart"/>
-      <w:r>
-        <w:t>this</w:t>
-      </w:r>
-      <w:proofErr w:type="gramEnd"/>
+        <w:t xml:space="preserve"> first reference replaces this</w:t>
+      </w:r>
     </w:p>
     <w:p>
       <w:pPr>
@@ -3657,19 +3985,18 @@
           <w:u w:val="none"/>
         </w:rPr>
       </w:pPr>
-      <w:bookmarkStart w:id="12" w:name="_Instructor’s_Evaluation"/>
-      <w:bookmarkStart w:id="13" w:name="_Toc159321849"/>
-      <w:bookmarkEnd w:id="12"/>
+      <w:bookmarkStart w:id="15" w:name="_Instructor’s_Evaluation"/>
+      <w:bookmarkStart w:id="16" w:name="_Toc159510363"/>
+      <w:bookmarkEnd w:id="15"/>
       <w:r>
         <w:rPr>
           <w:rFonts w:ascii="Times New Roman" w:hAnsi="Times New Roman" w:cs="Times New Roman"/>
           <w:b w:val="0"/>
           <w:u w:val="none"/>
         </w:rPr>
-        <w:lastRenderedPageBreak/>
         <w:t>Evaluation</w:t>
       </w:r>
-      <w:bookmarkEnd w:id="13"/>
+      <w:bookmarkEnd w:id="16"/>
     </w:p>
     <w:p>
       <w:pPr>
@@ -3713,7 +4040,7 @@
                     <pic:cNvPicPr/>
                   </pic:nvPicPr>
                   <pic:blipFill>
-                    <a:blip r:embed="rId16"/>
+                    <a:blip r:embed="rId17"/>
                     <a:stretch>
                       <a:fillRect/>
                     </a:stretch>
@@ -3748,7 +4075,7 @@
           <w:szCs w:val="24"/>
         </w:rPr>
       </w:pPr>
-      <w:bookmarkStart w:id="14" w:name="_Hlk54727219"/>
+      <w:bookmarkStart w:id="17" w:name="_Hlk54727219"/>
       <w:r>
         <w:rPr>
           <w:rFonts w:ascii="Arial Narrow" w:hAnsi="Arial Narrow"/>
@@ -3761,17 +4088,17 @@
         <w:lastRenderedPageBreak/>
         <w:t>Please do not include Hints section in your solution.</w:t>
       </w:r>
-      <w:bookmarkEnd w:id="14"/>
+      <w:bookmarkEnd w:id="17"/>
     </w:p>
     <w:p>
       <w:pPr>
         <w:pStyle w:val="Heading1"/>
       </w:pPr>
-      <w:bookmarkStart w:id="15" w:name="_Toc159321850"/>
+      <w:bookmarkStart w:id="18" w:name="_Toc159510364"/>
       <w:r>
         <w:t>Hints</w:t>
       </w:r>
-      <w:bookmarkEnd w:id="15"/>
+      <w:bookmarkEnd w:id="18"/>
     </w:p>
     <w:p>
       <w:pPr>
@@ -3785,13 +4112,13 @@
       <w:pPr>
         <w:pStyle w:val="Heading2"/>
       </w:pPr>
-      <w:bookmarkStart w:id="16" w:name="_Hlk3630500"/>
-      <w:bookmarkStart w:id="17" w:name="_Toc159321851"/>
+      <w:bookmarkStart w:id="19" w:name="_Hlk3630500"/>
+      <w:bookmarkStart w:id="20" w:name="_Toc159510365"/>
       <w:r>
         <w:t>Overall Assignment Notes and Grading Criteria</w:t>
       </w:r>
-      <w:bookmarkEnd w:id="16"/>
-      <w:bookmarkEnd w:id="17"/>
+      <w:bookmarkEnd w:id="19"/>
+      <w:bookmarkEnd w:id="20"/>
     </w:p>
     <w:p>
       <w:pPr>
@@ -4085,11 +4412,11 @@
       <w:pPr>
         <w:pStyle w:val="Heading2"/>
       </w:pPr>
-      <w:bookmarkStart w:id="18" w:name="_Toc159321852"/>
+      <w:bookmarkStart w:id="21" w:name="_Toc159510366"/>
       <w:r>
         <w:t>Class Model</w:t>
       </w:r>
-      <w:bookmarkEnd w:id="18"/>
+      <w:bookmarkEnd w:id="21"/>
     </w:p>
     <w:p>
       <w:pPr>
@@ -4192,11 +4519,11 @@
       <w:pPr>
         <w:pStyle w:val="Heading2"/>
       </w:pPr>
-      <w:bookmarkStart w:id="19" w:name="_Toc159321853"/>
+      <w:bookmarkStart w:id="22" w:name="_Toc159510367"/>
       <w:r>
         <w:t>Activity Diagram</w:t>
       </w:r>
-      <w:bookmarkEnd w:id="19"/>
+      <w:bookmarkEnd w:id="22"/>
     </w:p>
     <w:p>
       <w:pPr>
@@ -4362,11 +4689,11 @@
       <w:pPr>
         <w:pStyle w:val="Heading2"/>
       </w:pPr>
-      <w:bookmarkStart w:id="20" w:name="_Toc159321854"/>
+      <w:bookmarkStart w:id="23" w:name="_Toc159510368"/>
       <w:r>
         <w:t>Pseudocode</w:t>
       </w:r>
-      <w:bookmarkEnd w:id="20"/>
+      <w:bookmarkEnd w:id="23"/>
     </w:p>
     <w:p>
       <w:pPr>
@@ -4537,7 +4864,7 @@
       </w:r>
     </w:p>
     <w:sectPr>
-      <w:footerReference w:type="default" r:id="rId17"/>
+      <w:footerReference w:type="default" r:id="rId18"/>
       <w:pgSz w:w="12240" w:h="15840"/>
       <w:pgMar w:top="1440" w:right="1440" w:bottom="1440" w:left="1440" w:header="720" w:footer="720" w:gutter="0"/>
       <w:pgNumType w:start="0"/>
@@ -9655,6 +9982,19 @@
     <w:uiPriority w:val="99"/>
     <w:rsid w:val="0064324F"/>
   </w:style>
+  <w:style w:type="paragraph" w:styleId="TOC3">
+    <w:name w:val="toc 3"/>
+    <w:basedOn w:val="Normal"/>
+    <w:next w:val="Normal"/>
+    <w:autoRedefine/>
+    <w:uiPriority w:val="39"/>
+    <w:unhideWhenUsed/>
+    <w:rsid w:val="00E0735B"/>
+    <w:pPr>
+      <w:spacing w:after="100"/>
+      <w:ind w:left="480"/>
+    </w:pPr>
+  </w:style>
 </w:styles>
 </file>
 
@@ -9817,6 +10157,7 @@
     <w:rsid w:val="00573F32"/>
     <w:rsid w:val="00865A2B"/>
     <w:rsid w:val="00932E41"/>
+    <w:rsid w:val="00C44FFF"/>
   </w:rsids>
   <m:mathPr>
     <m:mathFont m:val="Cambria Math"/>
@@ -10564,7 +10905,14 @@
 </file>
 
 <file path=customXml/item3.xml><?xml version="1.0" encoding="utf-8"?>
-<b:Sources xmlns:b="http://schemas.openxmlformats.org/officeDocument/2006/bibliography" xmlns="http://schemas.openxmlformats.org/officeDocument/2006/bibliography" SelectedStyle="\APASixthEditionOfficeOnline.xsl" StyleName="APA" Version="6"/>
+<p:properties xmlns:p="http://schemas.microsoft.com/office/2006/metadata/properties" xmlns:xsi="http://www.w3.org/2001/XMLSchema-instance" xmlns:pc="http://schemas.microsoft.com/office/infopath/2007/PartnerControls">
+  <documentManagement>
+    <lcf76f155ced4ddcb4097134ff3c332f xmlns="836958e8-e4a1-4e8a-b060-9cf82d8c62c9">
+      <Terms xmlns="http://schemas.microsoft.com/office/infopath/2007/PartnerControls"/>
+    </lcf76f155ced4ddcb4097134ff3c332f>
+    <TaxCatchAll xmlns="9f954a46-ab4f-4ef1-b72b-8f7e89c4546f" xsi:nil="true"/>
+  </documentManagement>
+</p:properties>
 </file>
 
 <file path=customXml/item4.xml><?xml version="1.0" encoding="utf-8"?>
@@ -10783,14 +11131,7 @@
 </file>
 
 <file path=customXml/item5.xml><?xml version="1.0" encoding="utf-8"?>
-<p:properties xmlns:p="http://schemas.microsoft.com/office/2006/metadata/properties" xmlns:xsi="http://www.w3.org/2001/XMLSchema-instance" xmlns:pc="http://schemas.microsoft.com/office/infopath/2007/PartnerControls">
-  <documentManagement>
-    <lcf76f155ced4ddcb4097134ff3c332f xmlns="836958e8-e4a1-4e8a-b060-9cf82d8c62c9">
-      <Terms xmlns="http://schemas.microsoft.com/office/infopath/2007/PartnerControls"/>
-    </lcf76f155ced4ddcb4097134ff3c332f>
-    <TaxCatchAll xmlns="9f954a46-ab4f-4ef1-b72b-8f7e89c4546f" xsi:nil="true"/>
-  </documentManagement>
-</p:properties>
+<b:Sources xmlns:b="http://schemas.openxmlformats.org/officeDocument/2006/bibliography" xmlns="http://schemas.openxmlformats.org/officeDocument/2006/bibliography" SelectedStyle="\APASixthEditionOfficeOnline.xsl" StyleName="APA" Version="6"/>
 </file>
 
 <file path=customXml/itemProps1.xml><?xml version="1.0" encoding="utf-8"?>
@@ -10810,9 +11151,12 @@
 </file>
 
 <file path=customXml/itemProps3.xml><?xml version="1.0" encoding="utf-8"?>
-<ds:datastoreItem xmlns:ds="http://schemas.openxmlformats.org/officeDocument/2006/customXml" ds:itemID="{36AFA91F-0CA9-411B-8F78-D757B1B99097}">
+<ds:datastoreItem xmlns:ds="http://schemas.openxmlformats.org/officeDocument/2006/customXml" ds:itemID="{A2CFEA08-DCA1-4E14-B4EE-98FC3B64049C}">
   <ds:schemaRefs>
-    <ds:schemaRef ds:uri="http://schemas.openxmlformats.org/officeDocument/2006/bibliography"/>
+    <ds:schemaRef ds:uri="http://schemas.microsoft.com/office/2006/metadata/properties"/>
+    <ds:schemaRef ds:uri="http://schemas.microsoft.com/office/infopath/2007/PartnerControls"/>
+    <ds:schemaRef ds:uri="836958e8-e4a1-4e8a-b060-9cf82d8c62c9"/>
+    <ds:schemaRef ds:uri="9f954a46-ab4f-4ef1-b72b-8f7e89c4546f"/>
   </ds:schemaRefs>
 </ds:datastoreItem>
 </file>
@@ -10837,12 +11181,9 @@
 </file>
 
 <file path=customXml/itemProps5.xml><?xml version="1.0" encoding="utf-8"?>
-<ds:datastoreItem xmlns:ds="http://schemas.openxmlformats.org/officeDocument/2006/customXml" ds:itemID="{A2CFEA08-DCA1-4E14-B4EE-98FC3B64049C}">
+<ds:datastoreItem xmlns:ds="http://schemas.openxmlformats.org/officeDocument/2006/customXml" ds:itemID="{36AFA91F-0CA9-411B-8F78-D757B1B99097}">
   <ds:schemaRefs>
-    <ds:schemaRef ds:uri="http://schemas.microsoft.com/office/2006/metadata/properties"/>
-    <ds:schemaRef ds:uri="http://schemas.microsoft.com/office/infopath/2007/PartnerControls"/>
-    <ds:schemaRef ds:uri="836958e8-e4a1-4e8a-b060-9cf82d8c62c9"/>
-    <ds:schemaRef ds:uri="9f954a46-ab4f-4ef1-b72b-8f7e89c4546f"/>
+    <ds:schemaRef ds:uri="http://schemas.openxmlformats.org/officeDocument/2006/bibliography"/>
   </ds:schemaRefs>
 </ds:datastoreItem>
 </file>
</xml_diff>